<commit_message>
Subí todo de nuevo.
</commit_message>
<xml_diff>
--- a/Proyecto/Entrega 1/WBS sprint 1.docx
+++ b/Proyecto/Entrega 1/WBS sprint 1.docx
@@ -9,6 +9,14 @@
           <w:lang w:val="es-ES"/>
         </w:rPr>
       </w:pPr>
+    </w:p>
+    <w:p>
+      <w:pPr>
+        <w:jc w:val="center"/>
+        <w:rPr>
+          <w:lang w:val="es-ES"/>
+        </w:rPr>
+      </w:pPr>
       <w:r>
         <w:rPr>
           <w:lang w:val="es-ES"/>
@@ -188,11 +196,89 @@
         </w:rPr>
         <w:t xml:space="preserve"> diaria</w:t>
       </w:r>
-      <w:r>
-        <w:rPr>
-          <w:lang w:val="es-ES"/>
-        </w:rPr>
-        <w:t xml:space="preserve">                                            </w:t>
+    </w:p>
+    <w:p>
+      <w:pPr>
+        <w:pStyle w:val="Prrafodelista"/>
+        <w:numPr>
+          <w:ilvl w:val="1"/>
+          <w:numId w:val="1"/>
+        </w:numPr>
+        <w:rPr>
+          <w:lang w:val="es-ES"/>
+        </w:rPr>
+      </w:pPr>
+      <w:r>
+        <w:rPr>
+          <w:lang w:val="es-ES"/>
+        </w:rPr>
+        <w:t>Charlas motivacionales semanales</w:t>
+      </w:r>
+    </w:p>
+    <w:p>
+      <w:pPr>
+        <w:pStyle w:val="Prrafodelista"/>
+        <w:numPr>
+          <w:ilvl w:val="1"/>
+          <w:numId w:val="1"/>
+        </w:numPr>
+        <w:rPr>
+          <w:lang w:val="es-ES"/>
+        </w:rPr>
+      </w:pPr>
+      <w:r>
+        <w:rPr>
+          <w:lang w:val="es-ES"/>
+        </w:rPr>
+        <w:t xml:space="preserve">Reunión de </w:t>
+      </w:r>
+      <w:r>
+        <w:rPr>
+          <w:lang w:val="es-ES"/>
+        </w:rPr>
+        <w:t xml:space="preserve">evaluación de </w:t>
+      </w:r>
+      <w:r>
+        <w:rPr>
+          <w:lang w:val="es-ES"/>
+        </w:rPr>
+        <w:t>costo</w:t>
+      </w:r>
+      <w:r>
+        <w:rPr>
+          <w:lang w:val="es-ES"/>
+        </w:rPr>
+        <w:t>s</w:t>
+      </w:r>
+      <w:r>
+        <w:rPr>
+          <w:lang w:val="es-ES"/>
+        </w:rPr>
+        <w:t xml:space="preserve">     </w:t>
+      </w:r>
+    </w:p>
+    <w:p>
+      <w:pPr>
+        <w:pStyle w:val="Prrafodelista"/>
+        <w:numPr>
+          <w:ilvl w:val="1"/>
+          <w:numId w:val="1"/>
+        </w:numPr>
+        <w:rPr>
+          <w:lang w:val="es-ES"/>
+        </w:rPr>
+      </w:pPr>
+      <w:r>
+        <w:rPr>
+          <w:lang w:val="es-ES"/>
+        </w:rPr>
+        <w:t>Reuniones sobre capacitación</w:t>
+      </w:r>
+      <w:r>
+        <w:rPr>
+          <w:lang w:val="es-ES"/>
+        </w:rPr>
+        <w:t xml:space="preserve">                                       </w:t>
       </w:r>
     </w:p>
     <w:p>

</xml_diff>

<commit_message>
Agregado planificacion general y correccion WBS
</commit_message>
<xml_diff>
--- a/Proyecto/Entrega 1/WBS sprint 1.docx
+++ b/Proyecto/Entrega 1/WBS sprint 1.docx
@@ -6,47 +6,51 @@
       <w:pPr>
         <w:jc w:val="center"/>
         <w:rPr>
-          <w:lang w:val="es-ES"/>
-        </w:rPr>
-      </w:pPr>
+          <w:sz w:val="28"/>
+          <w:szCs w:val="28"/>
+          <w:lang w:val="es-ES"/>
+        </w:rPr>
+      </w:pPr>
+      <w:r>
+        <w:rPr>
+          <w:sz w:val="28"/>
+          <w:szCs w:val="28"/>
+          <w:lang w:val="es-ES"/>
+        </w:rPr>
+        <w:t>Estructura de desglose de trabajo</w:t>
+      </w:r>
     </w:p>
     <w:p>
       <w:pPr>
         <w:jc w:val="center"/>
         <w:rPr>
-          <w:lang w:val="es-ES"/>
-        </w:rPr>
-      </w:pPr>
-      <w:r>
-        <w:rPr>
-          <w:lang w:val="es-ES"/>
-        </w:rPr>
-        <w:t>Estructura de desglose de trabajo</w:t>
+          <w:sz w:val="28"/>
+          <w:szCs w:val="28"/>
+          <w:lang w:val="es-ES"/>
+        </w:rPr>
+      </w:pPr>
+      <w:r>
+        <w:rPr>
+          <w:sz w:val="28"/>
+          <w:szCs w:val="28"/>
+          <w:lang w:val="es-ES"/>
+        </w:rPr>
+        <w:t>Tablero de Control Interactivo</w:t>
       </w:r>
     </w:p>
     <w:p>
       <w:pPr>
         <w:jc w:val="center"/>
         <w:rPr>
-          <w:lang w:val="es-ES"/>
-        </w:rPr>
-      </w:pPr>
-      <w:r>
-        <w:rPr>
-          <w:lang w:val="es-ES"/>
-        </w:rPr>
-        <w:t>Tablero de Control Interactivo</w:t>
-      </w:r>
-    </w:p>
-    <w:p>
-      <w:pPr>
-        <w:jc w:val="center"/>
-        <w:rPr>
-          <w:lang w:val="es-ES"/>
-        </w:rPr>
-      </w:pPr>
-      <w:r>
-        <w:rPr>
+          <w:sz w:val="28"/>
+          <w:szCs w:val="28"/>
+          <w:lang w:val="es-ES"/>
+        </w:rPr>
+      </w:pPr>
+      <w:r>
+        <w:rPr>
+          <w:sz w:val="28"/>
+          <w:szCs w:val="28"/>
           <w:lang w:val="es-ES"/>
         </w:rPr>
         <w:t>Sprint 1</w:t>
@@ -67,11 +71,15 @@
           <w:numId w:val="1"/>
         </w:numPr>
         <w:rPr>
-          <w:lang w:val="es-ES"/>
-        </w:rPr>
-      </w:pPr>
-      <w:r>
-        <w:rPr>
+          <w:sz w:val="24"/>
+          <w:szCs w:val="24"/>
+          <w:lang w:val="es-ES"/>
+        </w:rPr>
+      </w:pPr>
+      <w:r>
+        <w:rPr>
+          <w:sz w:val="24"/>
+          <w:szCs w:val="24"/>
           <w:lang w:val="es-ES"/>
         </w:rPr>
         <w:t>Gestión</w:t>
@@ -85,23 +93,31 @@
           <w:numId w:val="1"/>
         </w:numPr>
         <w:rPr>
-          <w:lang w:val="es-ES"/>
-        </w:rPr>
-      </w:pPr>
-      <w:r>
-        <w:rPr>
+          <w:sz w:val="24"/>
+          <w:szCs w:val="24"/>
+          <w:lang w:val="es-ES"/>
+        </w:rPr>
+      </w:pPr>
+      <w:r>
+        <w:rPr>
+          <w:sz w:val="24"/>
+          <w:szCs w:val="24"/>
           <w:lang w:val="es-ES"/>
         </w:rPr>
         <w:t>Reunión</w:t>
       </w:r>
       <w:r>
         <w:rPr>
+          <w:sz w:val="24"/>
+          <w:szCs w:val="24"/>
           <w:lang w:val="es-ES"/>
         </w:rPr>
         <w:t xml:space="preserve"> retrospectiva sprint 1</w:t>
       </w:r>
       <w:r>
         <w:rPr>
+          <w:sz w:val="24"/>
+          <w:szCs w:val="24"/>
           <w:lang w:val="es-ES"/>
         </w:rPr>
         <w:t xml:space="preserve">                </w:t>
@@ -115,11 +131,15 @@
           <w:numId w:val="1"/>
         </w:numPr>
         <w:rPr>
-          <w:lang w:val="es-ES"/>
-        </w:rPr>
-      </w:pPr>
-      <w:r>
-        <w:rPr>
+          <w:sz w:val="24"/>
+          <w:szCs w:val="24"/>
+          <w:lang w:val="es-ES"/>
+        </w:rPr>
+      </w:pPr>
+      <w:r>
+        <w:rPr>
+          <w:sz w:val="24"/>
+          <w:szCs w:val="24"/>
           <w:lang w:val="es-ES"/>
         </w:rPr>
         <w:t>Planificación de sprint 2</w:t>
@@ -133,17 +153,23 @@
           <w:numId w:val="1"/>
         </w:numPr>
         <w:rPr>
-          <w:lang w:val="es-ES"/>
-        </w:rPr>
-      </w:pPr>
-      <w:r>
-        <w:rPr>
+          <w:sz w:val="24"/>
+          <w:szCs w:val="24"/>
+          <w:lang w:val="es-ES"/>
+        </w:rPr>
+      </w:pPr>
+      <w:r>
+        <w:rPr>
+          <w:sz w:val="24"/>
+          <w:szCs w:val="24"/>
           <w:lang w:val="es-ES"/>
         </w:rPr>
         <w:t>análisis de RF y RNF</w:t>
       </w:r>
       <w:r>
         <w:rPr>
+          <w:sz w:val="24"/>
+          <w:szCs w:val="24"/>
           <w:lang w:val="es-ES"/>
         </w:rPr>
         <w:t xml:space="preserve">                  </w:t>
@@ -157,12 +183,16 @@
           <w:numId w:val="1"/>
         </w:numPr>
         <w:rPr>
+          <w:sz w:val="24"/>
+          <w:szCs w:val="24"/>
           <w:lang w:val="es-ES"/>
         </w:rPr>
       </w:pPr>
       <w:proofErr w:type="spellStart"/>
       <w:r>
         <w:rPr>
+          <w:sz w:val="24"/>
+          <w:szCs w:val="24"/>
           <w:lang w:val="es-ES"/>
         </w:rPr>
         <w:t>user</w:t>
@@ -170,6 +200,8 @@
       <w:proofErr w:type="spellEnd"/>
       <w:r>
         <w:rPr>
+          <w:sz w:val="24"/>
+          <w:szCs w:val="24"/>
           <w:lang w:val="es-ES"/>
         </w:rPr>
         <w:t xml:space="preserve"> </w:t>
@@ -177,6 +209,8 @@
       <w:proofErr w:type="spellStart"/>
       <w:r>
         <w:rPr>
+          <w:sz w:val="24"/>
+          <w:szCs w:val="24"/>
           <w:lang w:val="es-ES"/>
         </w:rPr>
         <w:t>stories</w:t>
@@ -191,11 +225,15 @@
           <w:numId w:val="1"/>
         </w:numPr>
         <w:rPr>
-          <w:lang w:val="es-ES"/>
-        </w:rPr>
-      </w:pPr>
-      <w:r>
-        <w:rPr>
+          <w:sz w:val="24"/>
+          <w:szCs w:val="24"/>
+          <w:lang w:val="es-ES"/>
+        </w:rPr>
+      </w:pPr>
+      <w:r>
+        <w:rPr>
+          <w:sz w:val="24"/>
+          <w:szCs w:val="24"/>
           <w:lang w:val="es-ES"/>
         </w:rPr>
         <w:t>tabla de actividades</w:t>
@@ -209,11 +247,15 @@
           <w:numId w:val="1"/>
         </w:numPr>
         <w:rPr>
-          <w:lang w:val="es-ES"/>
-        </w:rPr>
-      </w:pPr>
-      <w:r>
-        <w:rPr>
+          <w:sz w:val="24"/>
+          <w:szCs w:val="24"/>
+          <w:lang w:val="es-ES"/>
+        </w:rPr>
+      </w:pPr>
+      <w:r>
+        <w:rPr>
+          <w:sz w:val="24"/>
+          <w:szCs w:val="24"/>
           <w:lang w:val="es-ES"/>
         </w:rPr>
         <w:t>WBS</w:t>
@@ -227,17 +269,23 @@
           <w:numId w:val="1"/>
         </w:numPr>
         <w:rPr>
-          <w:lang w:val="es-ES"/>
-        </w:rPr>
-      </w:pPr>
-      <w:r>
-        <w:rPr>
+          <w:sz w:val="24"/>
+          <w:szCs w:val="24"/>
+          <w:lang w:val="es-ES"/>
+        </w:rPr>
+      </w:pPr>
+      <w:r>
+        <w:rPr>
+          <w:sz w:val="24"/>
+          <w:szCs w:val="24"/>
           <w:lang w:val="es-ES"/>
         </w:rPr>
         <w:t>Diagrama de Gantt</w:t>
       </w:r>
       <w:r>
         <w:rPr>
+          <w:sz w:val="24"/>
+          <w:szCs w:val="24"/>
           <w:lang w:val="es-ES"/>
         </w:rPr>
         <w:t xml:space="preserve">                                  </w:t>
@@ -251,17 +299,23 @@
           <w:numId w:val="1"/>
         </w:numPr>
         <w:rPr>
-          <w:lang w:val="es-ES"/>
-        </w:rPr>
-      </w:pPr>
-      <w:r>
-        <w:rPr>
+          <w:sz w:val="24"/>
+          <w:szCs w:val="24"/>
+          <w:lang w:val="es-ES"/>
+        </w:rPr>
+      </w:pPr>
+      <w:r>
+        <w:rPr>
+          <w:sz w:val="24"/>
+          <w:szCs w:val="24"/>
           <w:lang w:val="es-ES"/>
         </w:rPr>
         <w:t>Reunión</w:t>
       </w:r>
       <w:r>
         <w:rPr>
+          <w:sz w:val="24"/>
+          <w:szCs w:val="24"/>
           <w:lang w:val="es-ES"/>
         </w:rPr>
         <w:t xml:space="preserve"> diaria</w:t>
@@ -275,11 +329,15 @@
           <w:numId w:val="1"/>
         </w:numPr>
         <w:rPr>
-          <w:lang w:val="es-ES"/>
-        </w:rPr>
-      </w:pPr>
-      <w:r>
-        <w:rPr>
+          <w:sz w:val="24"/>
+          <w:szCs w:val="24"/>
+          <w:lang w:val="es-ES"/>
+        </w:rPr>
+      </w:pPr>
+      <w:r>
+        <w:rPr>
+          <w:sz w:val="24"/>
+          <w:szCs w:val="24"/>
           <w:lang w:val="es-ES"/>
         </w:rPr>
         <w:t>Charlas motivacionales semanales</w:t>
@@ -293,35 +351,47 @@
           <w:numId w:val="1"/>
         </w:numPr>
         <w:rPr>
-          <w:lang w:val="es-ES"/>
-        </w:rPr>
-      </w:pPr>
-      <w:r>
-        <w:rPr>
+          <w:sz w:val="24"/>
+          <w:szCs w:val="24"/>
+          <w:lang w:val="es-ES"/>
+        </w:rPr>
+      </w:pPr>
+      <w:r>
+        <w:rPr>
+          <w:sz w:val="24"/>
+          <w:szCs w:val="24"/>
           <w:lang w:val="es-ES"/>
         </w:rPr>
         <w:t xml:space="preserve">Reunión de </w:t>
       </w:r>
       <w:r>
         <w:rPr>
+          <w:sz w:val="24"/>
+          <w:szCs w:val="24"/>
           <w:lang w:val="es-ES"/>
         </w:rPr>
         <w:t xml:space="preserve">evaluación de </w:t>
       </w:r>
       <w:r>
         <w:rPr>
+          <w:sz w:val="24"/>
+          <w:szCs w:val="24"/>
           <w:lang w:val="es-ES"/>
         </w:rPr>
         <w:t>costo</w:t>
       </w:r>
       <w:r>
         <w:rPr>
+          <w:sz w:val="24"/>
+          <w:szCs w:val="24"/>
           <w:lang w:val="es-ES"/>
         </w:rPr>
         <w:t>s</w:t>
       </w:r>
       <w:r>
         <w:rPr>
+          <w:sz w:val="24"/>
+          <w:szCs w:val="24"/>
           <w:lang w:val="es-ES"/>
         </w:rPr>
         <w:t xml:space="preserve">     </w:t>
@@ -335,11 +405,15 @@
           <w:numId w:val="1"/>
         </w:numPr>
         <w:rPr>
-          <w:lang w:val="es-ES"/>
-        </w:rPr>
-      </w:pPr>
-      <w:r>
-        <w:rPr>
+          <w:sz w:val="24"/>
+          <w:szCs w:val="24"/>
+          <w:lang w:val="es-ES"/>
+        </w:rPr>
+      </w:pPr>
+      <w:r>
+        <w:rPr>
+          <w:sz w:val="24"/>
+          <w:szCs w:val="24"/>
           <w:lang w:val="es-ES"/>
         </w:rPr>
         <w:t>Reuniones sobre capacitación</w:t>
@@ -353,11 +427,15 @@
           <w:numId w:val="1"/>
         </w:numPr>
         <w:rPr>
-          <w:lang w:val="es-ES"/>
-        </w:rPr>
-      </w:pPr>
-      <w:r>
-        <w:rPr>
+          <w:sz w:val="24"/>
+          <w:szCs w:val="24"/>
+          <w:lang w:val="es-ES"/>
+        </w:rPr>
+      </w:pPr>
+      <w:r>
+        <w:rPr>
+          <w:sz w:val="24"/>
+          <w:szCs w:val="24"/>
           <w:lang w:val="es-ES"/>
         </w:rPr>
         <w:t>Reunión con autoridades sanitarias sobre coordinación</w:t>
@@ -371,17 +449,23 @@
           <w:numId w:val="1"/>
         </w:numPr>
         <w:rPr>
-          <w:lang w:val="es-ES"/>
-        </w:rPr>
-      </w:pPr>
-      <w:r>
-        <w:rPr>
+          <w:sz w:val="24"/>
+          <w:szCs w:val="24"/>
+          <w:lang w:val="es-ES"/>
+        </w:rPr>
+      </w:pPr>
+      <w:r>
+        <w:rPr>
+          <w:sz w:val="24"/>
+          <w:szCs w:val="24"/>
           <w:lang w:val="es-ES"/>
         </w:rPr>
         <w:t>Reunión con autoridades sanitarias sobre infraestructura</w:t>
       </w:r>
       <w:r>
         <w:rPr>
+          <w:sz w:val="24"/>
+          <w:szCs w:val="24"/>
           <w:lang w:val="es-ES"/>
         </w:rPr>
         <w:t xml:space="preserve">                                       </w:t>
@@ -395,11 +479,15 @@
           <w:numId w:val="1"/>
         </w:numPr>
         <w:rPr>
-          <w:lang w:val="es-ES"/>
-        </w:rPr>
-      </w:pPr>
-      <w:r>
-        <w:rPr>
+          <w:sz w:val="24"/>
+          <w:szCs w:val="24"/>
+          <w:lang w:val="es-ES"/>
+        </w:rPr>
+      </w:pPr>
+      <w:r>
+        <w:rPr>
+          <w:sz w:val="24"/>
+          <w:szCs w:val="24"/>
           <w:lang w:val="es-ES"/>
         </w:rPr>
         <w:t>Documentación</w:t>
@@ -413,11 +501,15 @@
           <w:numId w:val="1"/>
         </w:numPr>
         <w:rPr>
-          <w:lang w:val="es-ES"/>
-        </w:rPr>
-      </w:pPr>
-      <w:r>
-        <w:rPr>
+          <w:sz w:val="24"/>
+          <w:szCs w:val="24"/>
+          <w:lang w:val="es-ES"/>
+        </w:rPr>
+      </w:pPr>
+      <w:r>
+        <w:rPr>
+          <w:sz w:val="24"/>
+          <w:szCs w:val="24"/>
           <w:lang w:val="es-ES"/>
         </w:rPr>
         <w:t>Diagramas UML</w:t>
@@ -428,17 +520,23 @@
         <w:pStyle w:val="Prrafodelista"/>
         <w:ind w:left="1080"/>
         <w:rPr>
-          <w:lang w:val="es-ES"/>
-        </w:rPr>
-      </w:pPr>
-      <w:r>
-        <w:rPr>
+          <w:sz w:val="24"/>
+          <w:szCs w:val="24"/>
+          <w:lang w:val="es-ES"/>
+        </w:rPr>
+      </w:pPr>
+      <w:r>
+        <w:rPr>
+          <w:sz w:val="24"/>
+          <w:szCs w:val="24"/>
           <w:lang w:val="es-ES"/>
         </w:rPr>
         <w:t>2.1.1 diagrama de clases</w:t>
       </w:r>
       <w:r>
         <w:rPr>
+          <w:sz w:val="24"/>
+          <w:szCs w:val="24"/>
           <w:lang w:val="es-ES"/>
         </w:rPr>
         <w:t xml:space="preserve">                         </w:t>
@@ -452,17 +550,23 @@
           <w:numId w:val="1"/>
         </w:numPr>
         <w:rPr>
-          <w:lang w:val="es-ES"/>
-        </w:rPr>
-      </w:pPr>
-      <w:r>
-        <w:rPr>
+          <w:sz w:val="24"/>
+          <w:szCs w:val="24"/>
+          <w:lang w:val="es-ES"/>
+        </w:rPr>
+      </w:pPr>
+      <w:r>
+        <w:rPr>
+          <w:sz w:val="24"/>
+          <w:szCs w:val="24"/>
           <w:lang w:val="es-ES"/>
         </w:rPr>
         <w:t>Diseño de base de datos</w:t>
       </w:r>
       <w:r>
         <w:rPr>
+          <w:sz w:val="24"/>
+          <w:szCs w:val="24"/>
           <w:lang w:val="es-ES"/>
         </w:rPr>
         <w:t xml:space="preserve">                          </w:t>
@@ -476,11 +580,15 @@
           <w:numId w:val="1"/>
         </w:numPr>
         <w:rPr>
-          <w:lang w:val="es-ES"/>
-        </w:rPr>
-      </w:pPr>
-      <w:r>
-        <w:rPr>
+          <w:sz w:val="24"/>
+          <w:szCs w:val="24"/>
+          <w:lang w:val="es-ES"/>
+        </w:rPr>
+      </w:pPr>
+      <w:r>
+        <w:rPr>
+          <w:sz w:val="24"/>
+          <w:szCs w:val="24"/>
           <w:lang w:val="es-ES"/>
         </w:rPr>
         <w:t>Implementación</w:t>
@@ -494,11 +602,15 @@
           <w:numId w:val="1"/>
         </w:numPr>
         <w:rPr>
-          <w:lang w:val="es-ES"/>
-        </w:rPr>
-      </w:pPr>
-      <w:r>
-        <w:rPr>
+          <w:sz w:val="24"/>
+          <w:szCs w:val="24"/>
+          <w:lang w:val="es-ES"/>
+        </w:rPr>
+      </w:pPr>
+      <w:r>
+        <w:rPr>
+          <w:sz w:val="24"/>
+          <w:szCs w:val="24"/>
           <w:lang w:val="es-ES"/>
         </w:rPr>
         <w:t>Autenticación</w:t>
@@ -512,12 +624,16 @@
           <w:numId w:val="1"/>
         </w:numPr>
         <w:rPr>
+          <w:sz w:val="24"/>
+          <w:szCs w:val="24"/>
           <w:lang w:val="es-ES"/>
         </w:rPr>
       </w:pPr>
       <w:proofErr w:type="spellStart"/>
       <w:r>
         <w:rPr>
+          <w:sz w:val="24"/>
+          <w:szCs w:val="24"/>
           <w:lang w:val="es-ES"/>
         </w:rPr>
         <w:t>login</w:t>
@@ -525,12 +641,16 @@
       <w:proofErr w:type="spellEnd"/>
       <w:r>
         <w:rPr>
+          <w:sz w:val="24"/>
+          <w:szCs w:val="24"/>
           <w:lang w:val="es-ES"/>
         </w:rPr>
         <w:t xml:space="preserve"> de usuarios</w:t>
       </w:r>
       <w:r>
         <w:rPr>
+          <w:sz w:val="24"/>
+          <w:szCs w:val="24"/>
           <w:lang w:val="es-ES"/>
         </w:rPr>
         <w:t xml:space="preserve">                          </w:t>
@@ -544,12 +664,16 @@
           <w:numId w:val="1"/>
         </w:numPr>
         <w:rPr>
+          <w:sz w:val="24"/>
+          <w:szCs w:val="24"/>
           <w:lang w:val="es-ES"/>
         </w:rPr>
       </w:pPr>
       <w:proofErr w:type="spellStart"/>
       <w:r>
         <w:rPr>
+          <w:sz w:val="24"/>
+          <w:szCs w:val="24"/>
           <w:lang w:val="es-ES"/>
         </w:rPr>
         <w:t>logout</w:t>
@@ -557,12 +681,16 @@
       <w:proofErr w:type="spellEnd"/>
       <w:r>
         <w:rPr>
+          <w:sz w:val="24"/>
+          <w:szCs w:val="24"/>
           <w:lang w:val="es-ES"/>
         </w:rPr>
         <w:t xml:space="preserve"> de usuarios</w:t>
       </w:r>
       <w:r>
         <w:rPr>
+          <w:sz w:val="24"/>
+          <w:szCs w:val="24"/>
           <w:lang w:val="es-ES"/>
         </w:rPr>
         <w:t xml:space="preserve">                        </w:t>
@@ -576,11 +704,15 @@
           <w:numId w:val="1"/>
         </w:numPr>
         <w:rPr>
-          <w:lang w:val="es-ES"/>
-        </w:rPr>
-      </w:pPr>
-      <w:r>
-        <w:rPr>
+          <w:sz w:val="24"/>
+          <w:szCs w:val="24"/>
+          <w:lang w:val="es-ES"/>
+        </w:rPr>
+      </w:pPr>
+      <w:r>
+        <w:rPr>
+          <w:sz w:val="24"/>
+          <w:szCs w:val="24"/>
           <w:lang w:val="es-ES"/>
         </w:rPr>
         <w:t>ABM</w:t>
@@ -594,17 +726,23 @@
           <w:numId w:val="1"/>
         </w:numPr>
         <w:rPr>
-          <w:lang w:val="es-ES"/>
-        </w:rPr>
-      </w:pPr>
-      <w:r>
-        <w:rPr>
+          <w:sz w:val="24"/>
+          <w:szCs w:val="24"/>
+          <w:lang w:val="es-ES"/>
+        </w:rPr>
+      </w:pPr>
+      <w:r>
+        <w:rPr>
+          <w:sz w:val="24"/>
+          <w:szCs w:val="24"/>
           <w:lang w:val="es-ES"/>
         </w:rPr>
         <w:t>establecimientos de salud</w:t>
       </w:r>
       <w:r>
         <w:rPr>
+          <w:sz w:val="24"/>
+          <w:szCs w:val="24"/>
           <w:lang w:val="es-ES"/>
         </w:rPr>
         <w:t xml:space="preserve">               </w:t>
@@ -618,32 +756,116 @@
           <w:numId w:val="1"/>
         </w:numPr>
         <w:rPr>
-          <w:lang w:val="es-ES"/>
-        </w:rPr>
-      </w:pPr>
-      <w:r>
-        <w:rPr>
+          <w:sz w:val="24"/>
+          <w:szCs w:val="24"/>
+          <w:lang w:val="es-ES"/>
+        </w:rPr>
+      </w:pPr>
+      <w:r>
+        <w:rPr>
+          <w:sz w:val="24"/>
+          <w:szCs w:val="24"/>
           <w:lang w:val="es-ES"/>
         </w:rPr>
         <w:t>usuarios</w:t>
       </w:r>
       <w:r>
         <w:rPr>
+          <w:sz w:val="24"/>
+          <w:szCs w:val="24"/>
           <w:lang w:val="es-ES"/>
         </w:rPr>
         <w:t xml:space="preserve"> autorizad</w:t>
       </w:r>
       <w:r>
         <w:rPr>
+          <w:sz w:val="24"/>
+          <w:szCs w:val="24"/>
           <w:lang w:val="es-ES"/>
         </w:rPr>
         <w:t>o</w:t>
       </w:r>
       <w:r>
         <w:rPr>
-          <w:lang w:val="es-ES"/>
-        </w:rPr>
-        <w:t xml:space="preserve">s                         </w:t>
+          <w:sz w:val="24"/>
+          <w:szCs w:val="24"/>
+          <w:lang w:val="es-ES"/>
+        </w:rPr>
+        <w:t xml:space="preserve">s        </w:t>
+      </w:r>
+    </w:p>
+    <w:p>
+      <w:pPr>
+        <w:pStyle w:val="Prrafodelista"/>
+        <w:numPr>
+          <w:ilvl w:val="2"/>
+          <w:numId w:val="1"/>
+        </w:numPr>
+        <w:rPr>
+          <w:sz w:val="24"/>
+          <w:szCs w:val="24"/>
+          <w:lang w:val="es-ES"/>
+        </w:rPr>
+      </w:pPr>
+      <w:r>
+        <w:rPr>
+          <w:sz w:val="24"/>
+          <w:szCs w:val="24"/>
+          <w:lang w:val="es-ES"/>
+        </w:rPr>
+        <w:t>provincias</w:t>
+      </w:r>
+    </w:p>
+    <w:p>
+      <w:pPr>
+        <w:pStyle w:val="Prrafodelista"/>
+        <w:numPr>
+          <w:ilvl w:val="2"/>
+          <w:numId w:val="1"/>
+        </w:numPr>
+        <w:rPr>
+          <w:sz w:val="24"/>
+          <w:szCs w:val="24"/>
+          <w:lang w:val="es-ES"/>
+        </w:rPr>
+      </w:pPr>
+      <w:r>
+        <w:rPr>
+          <w:sz w:val="24"/>
+          <w:szCs w:val="24"/>
+          <w:lang w:val="es-ES"/>
+        </w:rPr>
+        <w:t>distritos</w:t>
+      </w:r>
+    </w:p>
+    <w:p>
+      <w:pPr>
+        <w:pStyle w:val="Prrafodelista"/>
+        <w:numPr>
+          <w:ilvl w:val="2"/>
+          <w:numId w:val="1"/>
+        </w:numPr>
+        <w:rPr>
+          <w:sz w:val="24"/>
+          <w:szCs w:val="24"/>
+          <w:lang w:val="es-ES"/>
+        </w:rPr>
+      </w:pPr>
+      <w:r>
+        <w:rPr>
+          <w:sz w:val="24"/>
+          <w:szCs w:val="24"/>
+          <w:lang w:val="es-ES"/>
+        </w:rPr>
+        <w:t>regiones sanitarias</w:t>
+      </w:r>
+      <w:r>
+        <w:rPr>
+          <w:sz w:val="24"/>
+          <w:szCs w:val="24"/>
+          <w:lang w:val="es-ES"/>
+        </w:rPr>
+        <w:t xml:space="preserve">                 </w:t>
       </w:r>
     </w:p>
     <w:p>
@@ -654,74 +876,40 @@
           <w:numId w:val="1"/>
         </w:numPr>
         <w:rPr>
-          <w:lang w:val="es-ES"/>
-        </w:rPr>
-      </w:pPr>
-      <w:r>
-        <w:rPr>
-          <w:lang w:val="es-ES"/>
-        </w:rPr>
-        <w:t>Registros</w:t>
-      </w:r>
-    </w:p>
-    <w:p>
-      <w:pPr>
-        <w:pStyle w:val="Prrafodelista"/>
-        <w:ind w:firstLine="360"/>
-        <w:rPr>
-          <w:lang w:val="es-ES"/>
-        </w:rPr>
-      </w:pPr>
-      <w:r>
-        <w:rPr>
-          <w:lang w:val="es-ES"/>
-        </w:rPr>
-        <w:t xml:space="preserve">3.3.1 </w:t>
-      </w:r>
-      <w:r>
-        <w:rPr>
-          <w:lang w:val="es-ES"/>
-        </w:rPr>
-        <w:t xml:space="preserve">     </w:t>
-      </w:r>
-      <w:r>
-        <w:rPr>
-          <w:lang w:val="es-ES"/>
-        </w:rPr>
-        <w:t>Provincias</w:t>
-      </w:r>
-      <w:r>
-        <w:rPr>
-          <w:lang w:val="es-ES"/>
-        </w:rPr>
-        <w:t xml:space="preserve">                              </w:t>
-      </w:r>
-    </w:p>
-    <w:p>
-      <w:pPr>
-        <w:pStyle w:val="Prrafodelista"/>
-        <w:ind w:firstLine="360"/>
-        <w:rPr>
-          <w:lang w:val="es-ES"/>
-        </w:rPr>
-      </w:pPr>
-      <w:r>
-        <w:rPr>
-          <w:lang w:val="es-ES"/>
-        </w:rPr>
-        <w:t xml:space="preserve">3.3.2      </w:t>
-      </w:r>
-      <w:r>
-        <w:rPr>
-          <w:lang w:val="es-ES"/>
-        </w:rPr>
-        <w:t>Distritos</w:t>
-      </w:r>
-      <w:r>
-        <w:rPr>
-          <w:lang w:val="es-ES"/>
-        </w:rPr>
-        <w:t xml:space="preserve">                                </w:t>
+          <w:sz w:val="24"/>
+          <w:szCs w:val="24"/>
+          <w:lang w:val="es-ES"/>
+        </w:rPr>
+      </w:pPr>
+      <w:r>
+        <w:rPr>
+          <w:sz w:val="24"/>
+          <w:szCs w:val="24"/>
+          <w:lang w:val="es-ES"/>
+        </w:rPr>
+        <w:t>Utilidades</w:t>
+      </w:r>
+    </w:p>
+    <w:p>
+      <w:pPr>
+        <w:pStyle w:val="Prrafodelista"/>
+        <w:numPr>
+          <w:ilvl w:val="2"/>
+          <w:numId w:val="1"/>
+        </w:numPr>
+        <w:rPr>
+          <w:sz w:val="24"/>
+          <w:szCs w:val="24"/>
+          <w:lang w:val="es-ES"/>
+        </w:rPr>
+      </w:pPr>
+      <w:r>
+        <w:rPr>
+          <w:sz w:val="24"/>
+          <w:szCs w:val="24"/>
+          <w:lang w:val="es-ES"/>
+        </w:rPr>
+        <w:t>asociar responsable a establecimiento</w:t>
       </w:r>
     </w:p>
     <w:p>
@@ -732,17 +920,23 @@
           <w:numId w:val="1"/>
         </w:numPr>
         <w:rPr>
-          <w:lang w:val="es-ES"/>
-        </w:rPr>
-      </w:pPr>
-      <w:r>
-        <w:rPr>
+          <w:sz w:val="24"/>
+          <w:szCs w:val="24"/>
+          <w:lang w:val="es-ES"/>
+        </w:rPr>
+      </w:pPr>
+      <w:r>
+        <w:rPr>
+          <w:sz w:val="24"/>
+          <w:szCs w:val="24"/>
           <w:lang w:val="es-ES"/>
         </w:rPr>
         <w:t>Base de datos</w:t>
       </w:r>
       <w:r>
         <w:rPr>
+          <w:sz w:val="24"/>
+          <w:szCs w:val="24"/>
           <w:lang w:val="es-ES"/>
         </w:rPr>
         <w:t xml:space="preserve">                                         </w:t>
@@ -756,11 +950,15 @@
           <w:numId w:val="1"/>
         </w:numPr>
         <w:rPr>
-          <w:lang w:val="es-ES"/>
-        </w:rPr>
-      </w:pPr>
-      <w:r>
-        <w:rPr>
+          <w:sz w:val="24"/>
+          <w:szCs w:val="24"/>
+          <w:lang w:val="es-ES"/>
+        </w:rPr>
+      </w:pPr>
+      <w:r>
+        <w:rPr>
+          <w:sz w:val="24"/>
+          <w:szCs w:val="24"/>
           <w:lang w:val="es-ES"/>
         </w:rPr>
         <w:t>Monitoreo</w:t>
@@ -774,17 +972,31 @@
           <w:numId w:val="1"/>
         </w:numPr>
         <w:rPr>
-          <w:lang w:val="es-ES"/>
-        </w:rPr>
-      </w:pPr>
-      <w:r>
-        <w:rPr>
-          <w:lang w:val="es-ES"/>
-        </w:rPr>
-        <w:t xml:space="preserve">Corroborar </w:t>
-      </w:r>
-      <w:r>
-        <w:rPr>
+          <w:sz w:val="24"/>
+          <w:szCs w:val="24"/>
+          <w:lang w:val="es-ES"/>
+        </w:rPr>
+      </w:pPr>
+      <w:r>
+        <w:rPr>
+          <w:sz w:val="24"/>
+          <w:szCs w:val="24"/>
+          <w:lang w:val="es-ES"/>
+        </w:rPr>
+        <w:t>Verificar</w:t>
+      </w:r>
+      <w:r>
+        <w:rPr>
+          <w:sz w:val="24"/>
+          <w:szCs w:val="24"/>
+          <w:lang w:val="es-ES"/>
+        </w:rPr>
+        <w:t xml:space="preserve"> </w:t>
+      </w:r>
+      <w:r>
+        <w:rPr>
+          <w:sz w:val="24"/>
+          <w:szCs w:val="24"/>
           <w:lang w:val="es-ES"/>
         </w:rPr>
         <w:t>documentación</w:t>
@@ -798,17 +1010,23 @@
           <w:numId w:val="1"/>
         </w:numPr>
         <w:rPr>
-          <w:lang w:val="es-ES"/>
-        </w:rPr>
-      </w:pPr>
-      <w:r>
-        <w:rPr>
+          <w:sz w:val="24"/>
+          <w:szCs w:val="24"/>
+          <w:lang w:val="es-ES"/>
+        </w:rPr>
+      </w:pPr>
+      <w:r>
+        <w:rPr>
+          <w:sz w:val="24"/>
+          <w:szCs w:val="24"/>
           <w:lang w:val="es-ES"/>
         </w:rPr>
         <w:t>Diagrama de clases</w:t>
       </w:r>
       <w:r>
         <w:rPr>
+          <w:sz w:val="24"/>
+          <w:szCs w:val="24"/>
           <w:lang w:val="es-ES"/>
         </w:rPr>
         <w:t xml:space="preserve">             </w:t>
@@ -822,17 +1040,23 @@
           <w:numId w:val="1"/>
         </w:numPr>
         <w:rPr>
-          <w:lang w:val="es-ES"/>
-        </w:rPr>
-      </w:pPr>
-      <w:r>
-        <w:rPr>
+          <w:sz w:val="24"/>
+          <w:szCs w:val="24"/>
+          <w:lang w:val="es-ES"/>
+        </w:rPr>
+      </w:pPr>
+      <w:r>
+        <w:rPr>
+          <w:sz w:val="24"/>
+          <w:szCs w:val="24"/>
           <w:lang w:val="es-ES"/>
         </w:rPr>
         <w:t>Diseño de base de datos</w:t>
       </w:r>
       <w:r>
         <w:rPr>
+          <w:sz w:val="24"/>
+          <w:szCs w:val="24"/>
           <w:lang w:val="es-ES"/>
         </w:rPr>
         <w:t xml:space="preserve">          </w:t>
@@ -846,17 +1070,31 @@
           <w:numId w:val="1"/>
         </w:numPr>
         <w:rPr>
-          <w:lang w:val="es-ES"/>
-        </w:rPr>
-      </w:pPr>
-      <w:r>
-        <w:rPr>
-          <w:lang w:val="es-ES"/>
-        </w:rPr>
-        <w:t xml:space="preserve">Corroborar </w:t>
-      </w:r>
-      <w:r>
-        <w:rPr>
+          <w:sz w:val="24"/>
+          <w:szCs w:val="24"/>
+          <w:lang w:val="es-ES"/>
+        </w:rPr>
+      </w:pPr>
+      <w:r>
+        <w:rPr>
+          <w:sz w:val="24"/>
+          <w:szCs w:val="24"/>
+          <w:lang w:val="es-ES"/>
+        </w:rPr>
+        <w:t>Verificar</w:t>
+      </w:r>
+      <w:r>
+        <w:rPr>
+          <w:sz w:val="24"/>
+          <w:szCs w:val="24"/>
+          <w:lang w:val="es-ES"/>
+        </w:rPr>
+        <w:t xml:space="preserve"> </w:t>
+      </w:r>
+      <w:r>
+        <w:rPr>
+          <w:sz w:val="24"/>
+          <w:szCs w:val="24"/>
           <w:lang w:val="es-ES"/>
         </w:rPr>
         <w:t>implementaciones</w:t>
@@ -870,17 +1108,23 @@
           <w:numId w:val="1"/>
         </w:numPr>
         <w:rPr>
-          <w:lang w:val="es-ES"/>
-        </w:rPr>
-      </w:pPr>
-      <w:r>
-        <w:rPr>
+          <w:sz w:val="24"/>
+          <w:szCs w:val="24"/>
+          <w:lang w:val="es-ES"/>
+        </w:rPr>
+      </w:pPr>
+      <w:r>
+        <w:rPr>
+          <w:sz w:val="24"/>
+          <w:szCs w:val="24"/>
           <w:lang w:val="es-ES"/>
         </w:rPr>
         <w:t>Base de datos</w:t>
       </w:r>
       <w:r>
         <w:rPr>
+          <w:sz w:val="24"/>
+          <w:szCs w:val="24"/>
           <w:lang w:val="es-ES"/>
         </w:rPr>
         <w:t xml:space="preserve">              </w:t>
@@ -894,13 +1138,18 @@
           <w:numId w:val="1"/>
         </w:numPr>
         <w:rPr>
-          <w:lang w:val="es-ES"/>
-        </w:rPr>
-      </w:pPr>
-      <w:r>
-        <w:rPr>
-          <w:lang w:val="es-ES"/>
-        </w:rPr>
+          <w:sz w:val="24"/>
+          <w:szCs w:val="24"/>
+          <w:lang w:val="es-ES"/>
+        </w:rPr>
+      </w:pPr>
+      <w:r>
+        <w:rPr>
+          <w:sz w:val="24"/>
+          <w:szCs w:val="24"/>
+          <w:lang w:val="es-ES"/>
+        </w:rPr>
+        <w:lastRenderedPageBreak/>
         <w:t xml:space="preserve">Autenticación            </w:t>
       </w:r>
     </w:p>
@@ -912,11 +1161,15 @@
           <w:numId w:val="1"/>
         </w:numPr>
         <w:rPr>
-          <w:lang w:val="es-ES"/>
-        </w:rPr>
-      </w:pPr>
-      <w:r>
-        <w:rPr>
+          <w:sz w:val="24"/>
+          <w:szCs w:val="24"/>
+          <w:lang w:val="es-ES"/>
+        </w:rPr>
+      </w:pPr>
+      <w:r>
+        <w:rPr>
+          <w:sz w:val="24"/>
+          <w:szCs w:val="24"/>
           <w:lang w:val="es-ES"/>
         </w:rPr>
         <w:t>ABM</w:t>
@@ -930,11 +1183,15 @@
           <w:numId w:val="1"/>
         </w:numPr>
         <w:rPr>
-          <w:lang w:val="es-ES"/>
-        </w:rPr>
-      </w:pPr>
-      <w:r>
-        <w:rPr>
+          <w:sz w:val="24"/>
+          <w:szCs w:val="24"/>
+          <w:lang w:val="es-ES"/>
+        </w:rPr>
+      </w:pPr>
+      <w:r>
+        <w:rPr>
+          <w:sz w:val="24"/>
+          <w:szCs w:val="24"/>
           <w:lang w:val="es-ES"/>
         </w:rPr>
         <w:t>usuarios autorizados</w:t>
@@ -948,20 +1205,100 @@
           <w:numId w:val="1"/>
         </w:numPr>
         <w:rPr>
-          <w:lang w:val="es-ES"/>
-        </w:rPr>
-      </w:pPr>
-      <w:r>
-        <w:rPr>
+          <w:sz w:val="24"/>
+          <w:szCs w:val="24"/>
+          <w:lang w:val="es-ES"/>
+        </w:rPr>
+      </w:pPr>
+      <w:r>
+        <w:rPr>
+          <w:sz w:val="24"/>
+          <w:szCs w:val="24"/>
           <w:lang w:val="es-ES"/>
         </w:rPr>
         <w:t>establecimientos de salud</w:t>
       </w:r>
       <w:r>
         <w:rPr>
-          <w:lang w:val="es-ES"/>
-        </w:rPr>
-        <w:t xml:space="preserve">        </w:t>
+          <w:sz w:val="24"/>
+          <w:szCs w:val="24"/>
+          <w:lang w:val="es-ES"/>
+        </w:rPr>
+        <w:t xml:space="preserve">    </w:t>
+      </w:r>
+    </w:p>
+    <w:p>
+      <w:pPr>
+        <w:pStyle w:val="Prrafodelista"/>
+        <w:numPr>
+          <w:ilvl w:val="3"/>
+          <w:numId w:val="1"/>
+        </w:numPr>
+        <w:rPr>
+          <w:sz w:val="24"/>
+          <w:szCs w:val="24"/>
+          <w:lang w:val="es-ES"/>
+        </w:rPr>
+      </w:pPr>
+      <w:r>
+        <w:rPr>
+          <w:sz w:val="24"/>
+          <w:szCs w:val="24"/>
+          <w:lang w:val="es-ES"/>
+        </w:rPr>
+        <w:t>provincias</w:t>
+      </w:r>
+    </w:p>
+    <w:p>
+      <w:pPr>
+        <w:pStyle w:val="Prrafodelista"/>
+        <w:numPr>
+          <w:ilvl w:val="3"/>
+          <w:numId w:val="1"/>
+        </w:numPr>
+        <w:rPr>
+          <w:sz w:val="24"/>
+          <w:szCs w:val="24"/>
+          <w:lang w:val="es-ES"/>
+        </w:rPr>
+      </w:pPr>
+      <w:r>
+        <w:rPr>
+          <w:sz w:val="24"/>
+          <w:szCs w:val="24"/>
+          <w:lang w:val="es-ES"/>
+        </w:rPr>
+        <w:t>distritos</w:t>
+      </w:r>
+    </w:p>
+    <w:p>
+      <w:pPr>
+        <w:pStyle w:val="Prrafodelista"/>
+        <w:numPr>
+          <w:ilvl w:val="3"/>
+          <w:numId w:val="1"/>
+        </w:numPr>
+        <w:rPr>
+          <w:sz w:val="24"/>
+          <w:szCs w:val="24"/>
+          <w:lang w:val="es-ES"/>
+        </w:rPr>
+      </w:pPr>
+      <w:r>
+        <w:rPr>
+          <w:sz w:val="24"/>
+          <w:szCs w:val="24"/>
+          <w:lang w:val="es-ES"/>
+        </w:rPr>
+        <w:t>regiones sanitarias</w:t>
+      </w:r>
+      <w:r>
+        <w:rPr>
+          <w:sz w:val="24"/>
+          <w:szCs w:val="24"/>
+          <w:lang w:val="es-ES"/>
+        </w:rPr>
+        <w:t xml:space="preserve">    </w:t>
       </w:r>
     </w:p>
     <w:p>
@@ -972,51 +1309,18 @@
           <w:numId w:val="1"/>
         </w:numPr>
         <w:rPr>
-          <w:lang w:val="es-ES"/>
-        </w:rPr>
-      </w:pPr>
-      <w:r>
-        <w:rPr>
-          <w:lang w:val="es-ES"/>
-        </w:rPr>
-        <w:t>Registros</w:t>
-      </w:r>
-    </w:p>
-    <w:p>
-      <w:pPr>
-        <w:pStyle w:val="Prrafodelista"/>
-        <w:numPr>
-          <w:ilvl w:val="3"/>
-          <w:numId w:val="1"/>
-        </w:numPr>
-        <w:rPr>
-          <w:lang w:val="es-ES"/>
-        </w:rPr>
-      </w:pPr>
-      <w:r>
-        <w:rPr>
-          <w:lang w:val="es-ES"/>
-        </w:rPr>
-        <w:lastRenderedPageBreak/>
-        <w:t>provincias</w:t>
-      </w:r>
-    </w:p>
-    <w:p>
-      <w:pPr>
-        <w:pStyle w:val="Prrafodelista"/>
-        <w:numPr>
-          <w:ilvl w:val="3"/>
-          <w:numId w:val="1"/>
-        </w:numPr>
-        <w:rPr>
-          <w:lang w:val="es-ES"/>
-        </w:rPr>
-      </w:pPr>
-      <w:r>
-        <w:rPr>
-          <w:lang w:val="es-ES"/>
-        </w:rPr>
-        <w:t>distritos</w:t>
+          <w:sz w:val="24"/>
+          <w:szCs w:val="24"/>
+          <w:lang w:val="es-ES"/>
+        </w:rPr>
+      </w:pPr>
+      <w:r>
+        <w:rPr>
+          <w:sz w:val="24"/>
+          <w:szCs w:val="24"/>
+          <w:lang w:val="es-ES"/>
+        </w:rPr>
+        <w:t>Utilidades</w:t>
       </w:r>
     </w:p>
     <w:p>
@@ -1027,12 +1331,16 @@
           <w:numId w:val="1"/>
         </w:numPr>
         <w:rPr>
+          <w:sz w:val="24"/>
+          <w:szCs w:val="24"/>
           <w:lang w:val="es-ES"/>
         </w:rPr>
       </w:pPr>
       <w:proofErr w:type="spellStart"/>
       <w:r>
         <w:rPr>
+          <w:sz w:val="24"/>
+          <w:szCs w:val="24"/>
           <w:lang w:val="es-ES"/>
         </w:rPr>
         <w:t>Testing</w:t>
@@ -1047,23 +1355,31 @@
           <w:numId w:val="1"/>
         </w:numPr>
         <w:rPr>
-          <w:lang w:val="es-ES"/>
-        </w:rPr>
-      </w:pPr>
-      <w:r>
-        <w:rPr>
+          <w:sz w:val="24"/>
+          <w:szCs w:val="24"/>
+          <w:lang w:val="es-ES"/>
+        </w:rPr>
+      </w:pPr>
+      <w:r>
+        <w:rPr>
+          <w:sz w:val="24"/>
+          <w:szCs w:val="24"/>
           <w:lang w:val="es-ES"/>
         </w:rPr>
         <w:t>A</w:t>
       </w:r>
       <w:r>
         <w:rPr>
+          <w:sz w:val="24"/>
+          <w:szCs w:val="24"/>
           <w:lang w:val="es-ES"/>
         </w:rPr>
         <w:t>utenticación</w:t>
       </w:r>
       <w:r>
         <w:rPr>
+          <w:sz w:val="24"/>
+          <w:szCs w:val="24"/>
           <w:lang w:val="es-ES"/>
         </w:rPr>
         <w:t xml:space="preserve">         </w:t>
@@ -1077,12 +1393,16 @@
           <w:numId w:val="1"/>
         </w:numPr>
         <w:rPr>
+          <w:sz w:val="24"/>
+          <w:szCs w:val="24"/>
           <w:lang w:val="es-ES"/>
         </w:rPr>
       </w:pPr>
       <w:proofErr w:type="spellStart"/>
       <w:r>
         <w:rPr>
+          <w:sz w:val="24"/>
+          <w:szCs w:val="24"/>
           <w:lang w:val="es-ES"/>
         </w:rPr>
         <w:t>ABMs</w:t>
@@ -1090,6 +1410,8 @@
       <w:proofErr w:type="spellEnd"/>
       <w:r>
         <w:rPr>
+          <w:sz w:val="24"/>
+          <w:szCs w:val="24"/>
           <w:lang w:val="es-ES"/>
         </w:rPr>
         <w:t xml:space="preserve">    </w:t>
@@ -1103,23 +1425,31 @@
           <w:numId w:val="1"/>
         </w:numPr>
         <w:rPr>
-          <w:lang w:val="es-ES"/>
-        </w:rPr>
-      </w:pPr>
-      <w:r>
-        <w:rPr>
+          <w:sz w:val="24"/>
+          <w:szCs w:val="24"/>
+          <w:lang w:val="es-ES"/>
+        </w:rPr>
+      </w:pPr>
+      <w:r>
+        <w:rPr>
+          <w:sz w:val="24"/>
+          <w:szCs w:val="24"/>
           <w:lang w:val="es-ES"/>
         </w:rPr>
         <w:t>R</w:t>
       </w:r>
       <w:r>
         <w:rPr>
+          <w:sz w:val="24"/>
+          <w:szCs w:val="24"/>
           <w:lang w:val="es-ES"/>
         </w:rPr>
         <w:t>egistros</w:t>
       </w:r>
       <w:r>
         <w:rPr>
+          <w:sz w:val="24"/>
+          <w:szCs w:val="24"/>
           <w:lang w:val="es-ES"/>
         </w:rPr>
         <w:t xml:space="preserve">      </w:t>

</xml_diff>